<commit_message>
comit word task 6
</commit_message>
<xml_diff>
--- a/TASK6/Task6.docx
+++ b/TASK6/Task6.docx
@@ -621,6 +621,24 @@
     </w:p>
     <w:p>
       <w:pPr>
+        <w:jc w:val="left"/>
+        <w:rPr>
+          <w:rFonts w:asciiTheme="majorHAnsi" w:eastAsiaTheme="majorEastAsia" w:hAnsiTheme="majorHAnsi" w:cstheme="majorBidi"/>
+          <w:color w:val="0F4761" w:themeColor="accent1" w:themeShade="BF"/>
+          <w:sz w:val="40"/>
+          <w:szCs w:val="40"/>
+          <w:lang w:val="en-US"/>
+        </w:rPr>
+      </w:pPr>
+      <w:r>
+        <w:rPr>
+          <w:lang w:val="en-US"/>
+        </w:rPr>
+        <w:br w:type="page"/>
+      </w:r>
+    </w:p>
+    <w:p>
+      <w:pPr>
         <w:pStyle w:val="Heading1"/>
         <w:rPr>
           <w:lang w:val="en-US"/>
@@ -630,6 +648,7 @@
         <w:rPr>
           <w:lang w:val="en-US"/>
         </w:rPr>
+        <w:lastRenderedPageBreak/>
         <w:t>Tìm hiểu Windows Service</w:t>
       </w:r>
     </w:p>
@@ -653,6 +672,244 @@
           <w:lang w:val="en-US"/>
         </w:rPr>
       </w:pPr>
+      <w:r>
+        <w:rPr>
+          <w:lang w:val="en-US"/>
+        </w:rPr>
+        <w:t>Windows Service có thể hiểu nôm na như là 1 ứng dụng chạy nền trong một khoản thời gian dài từ khi bạn bật máy tính cho đến khi tắt nó đi.</w:t>
+      </w:r>
+    </w:p>
+    <w:p>
+      <w:pPr>
+        <w:rPr>
+          <w:lang w:val="en-US"/>
+        </w:rPr>
+      </w:pPr>
+      <w:r>
+        <w:rPr>
+          <w:lang w:val="en-US"/>
+        </w:rPr>
+        <w:t>Nó có thể tự động chạy khi máy tính được boots lên, có thể restart hay pause mà không cần một sự tác động nào của người dùng tới các công cụ liên quan tới UI.</w:t>
+      </w:r>
+    </w:p>
+    <w:p>
+      <w:pPr>
+        <w:rPr>
+          <w:lang w:val="en-US"/>
+        </w:rPr>
+      </w:pPr>
+      <w:r>
+        <w:rPr>
+          <w:lang w:val="en-US"/>
+        </w:rPr>
+        <w:t>Có thể cài đặt dễ dàng nhờ công cụ hỗ trợ có sẵn của Visual Studio exe thông qua Command Line. Bạn chỉ cần trỏ đúng thư mục có sẵn của file exe và execute nó. Thế là bạn đã cài đặt xong Windows Service.</w:t>
+      </w:r>
+    </w:p>
+    <w:p>
+      <w:pPr>
+        <w:pStyle w:val="Heading2"/>
+        <w:rPr>
+          <w:lang w:val="en-US"/>
+        </w:rPr>
+      </w:pPr>
+      <w:r>
+        <w:rPr>
+          <w:lang w:val="en-US"/>
+        </w:rPr>
+        <w:t>Tại sao phải sự dụng Windows Service</w:t>
+      </w:r>
+    </w:p>
+    <w:p>
+      <w:pPr>
+        <w:rPr>
+          <w:lang w:val="en-US"/>
+        </w:rPr>
+      </w:pPr>
+      <w:r>
+        <w:rPr>
+          <w:lang w:val="en-US"/>
+        </w:rPr>
+        <w:t xml:space="preserve">ột trong những yêu cầu quan trọng của khách hàng là: có một ứng dụng chạy ngầm mỗi ngày để tổng hợp data dùng để xuất ra report, đồng bộ data từ các server, xem hôm nay đã có bao nhiêu sản phẩm được bán, hoặc là gửi mail cho các người dùng khi tài khoản của họ đã hết thời gian sử dụng, v…v… </w:t>
+      </w:r>
+    </w:p>
+    <w:p>
+      <w:pPr>
+        <w:rPr>
+          <w:lang w:val="en-US"/>
+        </w:rPr>
+      </w:pPr>
+      <w:r>
+        <w:rPr>
+          <w:lang w:val="en-US"/>
+        </w:rPr>
+        <w:t xml:space="preserve">Xây dựng 1 </w:t>
+      </w:r>
+      <w:r>
+        <w:rPr>
+          <w:lang w:val="en-US"/>
+        </w:rPr>
+        <w:t>Windows Service</w:t>
+      </w:r>
+      <w:r>
+        <w:rPr>
+          <w:lang w:val="en-US"/>
+        </w:rPr>
+        <w:t xml:space="preserve"> </w:t>
+      </w:r>
+      <w:r>
+        <w:rPr>
+          <w:lang w:val="en-US"/>
+        </w:rPr>
+        <w:t xml:space="preserve">có thể được xem là 1 giải pháp tối ưu cho những tình huống ở trên mà không cần người dùng thao tác gì tới </w:t>
+      </w:r>
+      <w:r>
+        <w:rPr>
+          <w:lang w:val="en-US"/>
+        </w:rPr>
+        <w:t>Windows Service</w:t>
+      </w:r>
+      <w:r>
+        <w:rPr>
+          <w:lang w:val="en-US"/>
+        </w:rPr>
+        <w:t xml:space="preserve"> cả, mọi thứ đều được chạy ngầm trên máy tính/server của họ.</w:t>
+      </w:r>
+    </w:p>
+    <w:p>
+      <w:pPr>
+        <w:pStyle w:val="Heading2"/>
+        <w:rPr>
+          <w:lang w:val="en-US"/>
+        </w:rPr>
+      </w:pPr>
+      <w:r>
+        <w:rPr>
+          <w:lang w:val="en-US"/>
+        </w:rPr>
+        <w:t xml:space="preserve">Ưu nhược điểm của Windows Service </w:t>
+      </w:r>
+    </w:p>
+    <w:p>
+      <w:pPr>
+        <w:rPr>
+          <w:lang w:val="en-US"/>
+        </w:rPr>
+      </w:pPr>
+      <w:r>
+        <w:rPr>
+          <w:lang w:val="en-US"/>
+        </w:rPr>
+        <w:t>Ưu điểm</w:t>
+      </w:r>
+    </w:p>
+    <w:p>
+      <w:pPr>
+        <w:pStyle w:val="ListParagraph"/>
+        <w:numPr>
+          <w:ilvl w:val="0"/>
+          <w:numId w:val="8"/>
+        </w:numPr>
+        <w:rPr>
+          <w:lang w:val="en-US"/>
+        </w:rPr>
+      </w:pPr>
+      <w:r>
+        <w:rPr>
+          <w:lang w:val="en-US"/>
+        </w:rPr>
+        <w:t>K</w:t>
+      </w:r>
+      <w:r>
+        <w:rPr>
+          <w:lang w:val="en-US"/>
+        </w:rPr>
+        <w:t>hông cần tương tác với người dùng.</w:t>
+      </w:r>
+    </w:p>
+    <w:p>
+      <w:pPr>
+        <w:pStyle w:val="ListParagraph"/>
+        <w:numPr>
+          <w:ilvl w:val="0"/>
+          <w:numId w:val="8"/>
+        </w:numPr>
+        <w:rPr>
+          <w:lang w:val="en-US"/>
+        </w:rPr>
+      </w:pPr>
+      <w:r>
+        <w:rPr>
+          <w:lang w:val="en-US"/>
+        </w:rPr>
+        <w:t>Tự động khởi động: Có thể cấu hình để khởi động cùng với hệ thống.</w:t>
+      </w:r>
+    </w:p>
+    <w:p>
+      <w:pPr>
+        <w:pStyle w:val="ListParagraph"/>
+        <w:numPr>
+          <w:ilvl w:val="0"/>
+          <w:numId w:val="8"/>
+        </w:numPr>
+        <w:rPr>
+          <w:lang w:val="en-US"/>
+        </w:rPr>
+      </w:pPr>
+      <w:r>
+        <w:rPr>
+          <w:lang w:val="en-US"/>
+        </w:rPr>
+        <w:t>Quản lý dễ dàng: Có thể dễ dàng quản lý, kiểm soát và theo dõi qua các công cụ quản lý Windows.</w:t>
+      </w:r>
+    </w:p>
+    <w:p>
+      <w:pPr>
+        <w:rPr>
+          <w:lang w:val="en-US"/>
+        </w:rPr>
+      </w:pPr>
+      <w:r>
+        <w:rPr>
+          <w:lang w:val="en-US"/>
+        </w:rPr>
+        <w:t>Nhược điểm:</w:t>
+      </w:r>
+    </w:p>
+    <w:p>
+      <w:pPr>
+        <w:pStyle w:val="ListParagraph"/>
+        <w:numPr>
+          <w:ilvl w:val="0"/>
+          <w:numId w:val="8"/>
+        </w:numPr>
+        <w:rPr>
+          <w:lang w:val="en-US"/>
+        </w:rPr>
+      </w:pPr>
+      <w:r>
+        <w:rPr>
+          <w:lang w:val="en-US"/>
+        </w:rPr>
+        <w:t>Khó debug: Vì chúng chạy nền, việc debug có thể phức tạp hơn so với ứng dụng thông thường.</w:t>
+      </w:r>
+    </w:p>
+    <w:p>
+      <w:pPr>
+        <w:pStyle w:val="ListParagraph"/>
+        <w:numPr>
+          <w:ilvl w:val="0"/>
+          <w:numId w:val="8"/>
+        </w:numPr>
+        <w:rPr>
+          <w:lang w:val="en-US"/>
+        </w:rPr>
+      </w:pPr>
+      <w:r>
+        <w:rPr>
+          <w:lang w:val="en-US"/>
+        </w:rPr>
+        <w:t>Khó viết và triển khai: Viết và triển khai Windows Service đòi hỏi kiến thức về lập trình và quản lý hệ thống.</w:t>
+      </w:r>
     </w:p>
     <w:sectPr>
       <w:pgSz w:w="11906" w:h="16838"/>
@@ -667,6 +924,184 @@
 <file path=word/numbering.xml><?xml version="1.0" encoding="utf-8"?>
 <w:numbering xmlns:wpc="http://schemas.microsoft.com/office/word/2010/wordprocessingCanvas" xmlns:cx="http://schemas.microsoft.com/office/drawing/2014/chartex" xmlns:cx1="http://schemas.microsoft.com/office/drawing/2015/9/8/chartex" xmlns:cx2="http://schemas.microsoft.com/office/drawing/2015/10/21/chartex" xmlns:cx3="http://schemas.microsoft.com/office/drawing/2016/5/9/chartex" xmlns:cx4="http://schemas.microsoft.com/office/drawing/2016/5/10/chartex" xmlns:cx5="http://schemas.microsoft.com/office/drawing/2016/5/11/chartex" xmlns:cx6="http://schemas.microsoft.com/office/drawing/2016/5/12/chartex" xmlns:cx7="http://schemas.microsoft.com/office/drawing/2016/5/13/chartex" xmlns:cx8="http://schemas.microsoft.com/office/drawing/2016/5/14/chartex" xmlns:mc="http://schemas.openxmlformats.org/markup-compatibility/2006" xmlns:aink="http://schemas.microsoft.com/office/drawing/2016/ink" xmlns:am3d="http://schemas.microsoft.com/office/drawing/2017/model3d" xmlns:o="urn:schemas-microsoft-com:office:office" xmlns:oel="http://schemas.microsoft.com/office/2019/extlst" xmlns:r="http://schemas.openxmlformats.org/officeDocument/2006/relationships" xmlns:m="http://schemas.openxmlformats.org/officeDocument/2006/math" xmlns:v="urn:schemas-microsoft-com:vml" xmlns:wp14="http://schemas.microsoft.com/office/word/2010/wordprocessingDrawing" xmlns:wp="http://schemas.openxmlformats.org/drawingml/2006/wordprocessingDrawing" xmlns:w10="urn:schemas-microsoft-com:office:word" xmlns:w="http://schemas.openxmlformats.org/wordprocessingml/2006/main" xmlns:w14="http://schemas.microsoft.com/office/word/2010/wordml" xmlns:w15="http://schemas.microsoft.com/office/word/2012/wordml" xmlns:w16cex="http://schemas.microsoft.com/office/word/2018/wordml/cex" xmlns:w16cid="http://schemas.microsoft.com/office/word/2016/wordml/cid" xmlns:w16="http://schemas.microsoft.com/office/word/2018/wordml" xmlns:w16sdtdh="http://schemas.microsoft.com/office/word/2020/wordml/sdtdatahash" xmlns:w16se="http://schemas.microsoft.com/office/word/2015/wordml/symex" xmlns:wpg="http://schemas.microsoft.com/office/word/2010/wordprocessingGroup" xmlns:wpi="http://schemas.microsoft.com/office/word/2010/wordprocessingInk" xmlns:wne="http://schemas.microsoft.com/office/word/2006/wordml" xmlns:wps="http://schemas.microsoft.com/office/word/2010/wordprocessingShape" mc:Ignorable="w14 w15 w16se w16cid w16 w16cex w16sdtdh wp14">
   <w:abstractNum w:abstractNumId="0" w15:restartNumberingAfterBreak="0">
+    <w:nsid w:val="16795E31"/>
+    <w:multiLevelType w:val="multilevel"/>
+    <w:tmpl w:val="E0C6C4F2"/>
+    <w:lvl w:ilvl="0">
+      <w:start w:val="1"/>
+      <w:numFmt w:val="decimal"/>
+      <w:lvlText w:val="%1"/>
+      <w:lvlJc w:val="left"/>
+      <w:pPr>
+        <w:ind w:left="432" w:hanging="432"/>
+      </w:pPr>
+    </w:lvl>
+    <w:lvl w:ilvl="1">
+      <w:start w:val="1"/>
+      <w:numFmt w:val="bullet"/>
+      <w:lvlText w:val=""/>
+      <w:lvlJc w:val="left"/>
+      <w:pPr>
+        <w:ind w:left="360" w:hanging="360"/>
+      </w:pPr>
+      <w:rPr>
+        <w:rFonts w:ascii="Symbol" w:hAnsi="Symbol" w:hint="default"/>
+      </w:rPr>
+    </w:lvl>
+    <w:lvl w:ilvl="2">
+      <w:start w:val="1"/>
+      <w:numFmt w:val="decimal"/>
+      <w:lvlText w:val="%1.%2.%3"/>
+      <w:lvlJc w:val="left"/>
+      <w:pPr>
+        <w:ind w:left="720" w:hanging="720"/>
+      </w:pPr>
+    </w:lvl>
+    <w:lvl w:ilvl="3">
+      <w:start w:val="1"/>
+      <w:numFmt w:val="decimal"/>
+      <w:lvlText w:val="%1.%2.%3.%4"/>
+      <w:lvlJc w:val="left"/>
+      <w:pPr>
+        <w:ind w:left="864" w:hanging="864"/>
+      </w:pPr>
+    </w:lvl>
+    <w:lvl w:ilvl="4">
+      <w:start w:val="1"/>
+      <w:numFmt w:val="decimal"/>
+      <w:lvlText w:val="%1.%2.%3.%4.%5"/>
+      <w:lvlJc w:val="left"/>
+      <w:pPr>
+        <w:ind w:left="1008" w:hanging="1008"/>
+      </w:pPr>
+    </w:lvl>
+    <w:lvl w:ilvl="5">
+      <w:start w:val="1"/>
+      <w:numFmt w:val="decimal"/>
+      <w:lvlText w:val="%1.%2.%3.%4.%5.%6"/>
+      <w:lvlJc w:val="left"/>
+      <w:pPr>
+        <w:ind w:left="1152" w:hanging="1152"/>
+      </w:pPr>
+    </w:lvl>
+    <w:lvl w:ilvl="6">
+      <w:start w:val="1"/>
+      <w:numFmt w:val="decimal"/>
+      <w:lvlText w:val="%1.%2.%3.%4.%5.%6.%7"/>
+      <w:lvlJc w:val="left"/>
+      <w:pPr>
+        <w:ind w:left="1296" w:hanging="1296"/>
+      </w:pPr>
+    </w:lvl>
+    <w:lvl w:ilvl="7">
+      <w:start w:val="1"/>
+      <w:numFmt w:val="decimal"/>
+      <w:lvlText w:val="%1.%2.%3.%4.%5.%6.%7.%8"/>
+      <w:lvlJc w:val="left"/>
+      <w:pPr>
+        <w:ind w:left="1440" w:hanging="1440"/>
+      </w:pPr>
+    </w:lvl>
+    <w:lvl w:ilvl="8">
+      <w:start w:val="1"/>
+      <w:numFmt w:val="decimal"/>
+      <w:lvlText w:val="%1.%2.%3.%4.%5.%6.%7.%8.%9"/>
+      <w:lvlJc w:val="left"/>
+      <w:pPr>
+        <w:ind w:left="1584" w:hanging="1584"/>
+      </w:pPr>
+    </w:lvl>
+  </w:abstractNum>
+  <w:abstractNum w:abstractNumId="1" w15:restartNumberingAfterBreak="0">
+    <w:nsid w:val="352F0A4B"/>
+    <w:multiLevelType w:val="multilevel"/>
+    <w:tmpl w:val="E0C6C4F2"/>
+    <w:lvl w:ilvl="0">
+      <w:start w:val="1"/>
+      <w:numFmt w:val="decimal"/>
+      <w:lvlText w:val="%1"/>
+      <w:lvlJc w:val="left"/>
+      <w:pPr>
+        <w:ind w:left="432" w:hanging="432"/>
+      </w:pPr>
+    </w:lvl>
+    <w:lvl w:ilvl="1">
+      <w:start w:val="1"/>
+      <w:numFmt w:val="bullet"/>
+      <w:lvlText w:val=""/>
+      <w:lvlJc w:val="left"/>
+      <w:pPr>
+        <w:ind w:left="360" w:hanging="360"/>
+      </w:pPr>
+      <w:rPr>
+        <w:rFonts w:ascii="Symbol" w:hAnsi="Symbol" w:hint="default"/>
+      </w:rPr>
+    </w:lvl>
+    <w:lvl w:ilvl="2">
+      <w:start w:val="1"/>
+      <w:numFmt w:val="decimal"/>
+      <w:lvlText w:val="%1.%2.%3"/>
+      <w:lvlJc w:val="left"/>
+      <w:pPr>
+        <w:ind w:left="720" w:hanging="720"/>
+      </w:pPr>
+    </w:lvl>
+    <w:lvl w:ilvl="3">
+      <w:start w:val="1"/>
+      <w:numFmt w:val="decimal"/>
+      <w:lvlText w:val="%1.%2.%3.%4"/>
+      <w:lvlJc w:val="left"/>
+      <w:pPr>
+        <w:ind w:left="864" w:hanging="864"/>
+      </w:pPr>
+    </w:lvl>
+    <w:lvl w:ilvl="4">
+      <w:start w:val="1"/>
+      <w:numFmt w:val="decimal"/>
+      <w:lvlText w:val="%1.%2.%3.%4.%5"/>
+      <w:lvlJc w:val="left"/>
+      <w:pPr>
+        <w:ind w:left="1008" w:hanging="1008"/>
+      </w:pPr>
+    </w:lvl>
+    <w:lvl w:ilvl="5">
+      <w:start w:val="1"/>
+      <w:numFmt w:val="decimal"/>
+      <w:lvlText w:val="%1.%2.%3.%4.%5.%6"/>
+      <w:lvlJc w:val="left"/>
+      <w:pPr>
+        <w:ind w:left="1152" w:hanging="1152"/>
+      </w:pPr>
+    </w:lvl>
+    <w:lvl w:ilvl="6">
+      <w:start w:val="1"/>
+      <w:numFmt w:val="decimal"/>
+      <w:lvlText w:val="%1.%2.%3.%4.%5.%6.%7"/>
+      <w:lvlJc w:val="left"/>
+      <w:pPr>
+        <w:ind w:left="1296" w:hanging="1296"/>
+      </w:pPr>
+    </w:lvl>
+    <w:lvl w:ilvl="7">
+      <w:start w:val="1"/>
+      <w:numFmt w:val="decimal"/>
+      <w:lvlText w:val="%1.%2.%3.%4.%5.%6.%7.%8"/>
+      <w:lvlJc w:val="left"/>
+      <w:pPr>
+        <w:ind w:left="1440" w:hanging="1440"/>
+      </w:pPr>
+    </w:lvl>
+    <w:lvl w:ilvl="8">
+      <w:start w:val="1"/>
+      <w:numFmt w:val="decimal"/>
+      <w:lvlText w:val="%1.%2.%3.%4.%5.%6.%7.%8.%9"/>
+      <w:lvlJc w:val="left"/>
+      <w:pPr>
+        <w:ind w:left="1584" w:hanging="1584"/>
+      </w:pPr>
+    </w:lvl>
+  </w:abstractNum>
+  <w:abstractNum w:abstractNumId="2" w15:restartNumberingAfterBreak="0">
     <w:nsid w:val="39604757"/>
     <w:multiLevelType w:val="hybridMultilevel"/>
     <w:tmpl w:val="75E0AA1A"/>
@@ -755,7 +1190,7 @@
       </w:pPr>
     </w:lvl>
   </w:abstractNum>
-  <w:abstractNum w:abstractNumId="1" w15:restartNumberingAfterBreak="0">
+  <w:abstractNum w:abstractNumId="3" w15:restartNumberingAfterBreak="0">
     <w:nsid w:val="48163E55"/>
     <w:multiLevelType w:val="hybridMultilevel"/>
     <w:tmpl w:val="28D6F71E"/>
@@ -868,7 +1303,120 @@
       </w:rPr>
     </w:lvl>
   </w:abstractNum>
-  <w:abstractNum w:abstractNumId="2" w15:restartNumberingAfterBreak="0">
+  <w:abstractNum w:abstractNumId="4" w15:restartNumberingAfterBreak="0">
+    <w:nsid w:val="4FD438F4"/>
+    <w:multiLevelType w:val="hybridMultilevel"/>
+    <w:tmpl w:val="733C3EA4"/>
+    <w:lvl w:ilvl="0" w:tplc="042A0001">
+      <w:start w:val="1"/>
+      <w:numFmt w:val="bullet"/>
+      <w:lvlText w:val=""/>
+      <w:lvlJc w:val="left"/>
+      <w:pPr>
+        <w:ind w:left="720" w:hanging="360"/>
+      </w:pPr>
+      <w:rPr>
+        <w:rFonts w:ascii="Symbol" w:hAnsi="Symbol" w:hint="default"/>
+      </w:rPr>
+    </w:lvl>
+    <w:lvl w:ilvl="1" w:tplc="042A0003" w:tentative="1">
+      <w:start w:val="1"/>
+      <w:numFmt w:val="bullet"/>
+      <w:lvlText w:val="o"/>
+      <w:lvlJc w:val="left"/>
+      <w:pPr>
+        <w:ind w:left="1440" w:hanging="360"/>
+      </w:pPr>
+      <w:rPr>
+        <w:rFonts w:ascii="Courier New" w:hAnsi="Courier New" w:cs="Courier New" w:hint="default"/>
+      </w:rPr>
+    </w:lvl>
+    <w:lvl w:ilvl="2" w:tplc="042A0005" w:tentative="1">
+      <w:start w:val="1"/>
+      <w:numFmt w:val="bullet"/>
+      <w:lvlText w:val=""/>
+      <w:lvlJc w:val="left"/>
+      <w:pPr>
+        <w:ind w:left="2160" w:hanging="360"/>
+      </w:pPr>
+      <w:rPr>
+        <w:rFonts w:ascii="Wingdings" w:hAnsi="Wingdings" w:hint="default"/>
+      </w:rPr>
+    </w:lvl>
+    <w:lvl w:ilvl="3" w:tplc="042A0001" w:tentative="1">
+      <w:start w:val="1"/>
+      <w:numFmt w:val="bullet"/>
+      <w:lvlText w:val=""/>
+      <w:lvlJc w:val="left"/>
+      <w:pPr>
+        <w:ind w:left="2880" w:hanging="360"/>
+      </w:pPr>
+      <w:rPr>
+        <w:rFonts w:ascii="Symbol" w:hAnsi="Symbol" w:hint="default"/>
+      </w:rPr>
+    </w:lvl>
+    <w:lvl w:ilvl="4" w:tplc="042A0003" w:tentative="1">
+      <w:start w:val="1"/>
+      <w:numFmt w:val="bullet"/>
+      <w:lvlText w:val="o"/>
+      <w:lvlJc w:val="left"/>
+      <w:pPr>
+        <w:ind w:left="3600" w:hanging="360"/>
+      </w:pPr>
+      <w:rPr>
+        <w:rFonts w:ascii="Courier New" w:hAnsi="Courier New" w:cs="Courier New" w:hint="default"/>
+      </w:rPr>
+    </w:lvl>
+    <w:lvl w:ilvl="5" w:tplc="042A0005" w:tentative="1">
+      <w:start w:val="1"/>
+      <w:numFmt w:val="bullet"/>
+      <w:lvlText w:val=""/>
+      <w:lvlJc w:val="left"/>
+      <w:pPr>
+        <w:ind w:left="4320" w:hanging="360"/>
+      </w:pPr>
+      <w:rPr>
+        <w:rFonts w:ascii="Wingdings" w:hAnsi="Wingdings" w:hint="default"/>
+      </w:rPr>
+    </w:lvl>
+    <w:lvl w:ilvl="6" w:tplc="042A0001" w:tentative="1">
+      <w:start w:val="1"/>
+      <w:numFmt w:val="bullet"/>
+      <w:lvlText w:val=""/>
+      <w:lvlJc w:val="left"/>
+      <w:pPr>
+        <w:ind w:left="5040" w:hanging="360"/>
+      </w:pPr>
+      <w:rPr>
+        <w:rFonts w:ascii="Symbol" w:hAnsi="Symbol" w:hint="default"/>
+      </w:rPr>
+    </w:lvl>
+    <w:lvl w:ilvl="7" w:tplc="042A0003" w:tentative="1">
+      <w:start w:val="1"/>
+      <w:numFmt w:val="bullet"/>
+      <w:lvlText w:val="o"/>
+      <w:lvlJc w:val="left"/>
+      <w:pPr>
+        <w:ind w:left="5760" w:hanging="360"/>
+      </w:pPr>
+      <w:rPr>
+        <w:rFonts w:ascii="Courier New" w:hAnsi="Courier New" w:cs="Courier New" w:hint="default"/>
+      </w:rPr>
+    </w:lvl>
+    <w:lvl w:ilvl="8" w:tplc="042A0005" w:tentative="1">
+      <w:start w:val="1"/>
+      <w:numFmt w:val="bullet"/>
+      <w:lvlText w:val=""/>
+      <w:lvlJc w:val="left"/>
+      <w:pPr>
+        <w:ind w:left="6480" w:hanging="360"/>
+      </w:pPr>
+      <w:rPr>
+        <w:rFonts w:ascii="Wingdings" w:hAnsi="Wingdings" w:hint="default"/>
+      </w:rPr>
+    </w:lvl>
+  </w:abstractNum>
+  <w:abstractNum w:abstractNumId="5" w15:restartNumberingAfterBreak="0">
     <w:nsid w:val="63DF227E"/>
     <w:multiLevelType w:val="hybridMultilevel"/>
     <w:tmpl w:val="C3AC33E2"/>
@@ -981,7 +1529,7 @@
       </w:rPr>
     </w:lvl>
   </w:abstractNum>
-  <w:abstractNum w:abstractNumId="3" w15:restartNumberingAfterBreak="0">
+  <w:abstractNum w:abstractNumId="6" w15:restartNumberingAfterBreak="0">
     <w:nsid w:val="6DC86703"/>
     <w:multiLevelType w:val="multilevel"/>
     <w:tmpl w:val="042A0025"/>
@@ -1076,26 +1624,127 @@
       </w:pPr>
     </w:lvl>
   </w:abstractNum>
+  <w:abstractNum w:abstractNumId="7" w15:restartNumberingAfterBreak="0">
+    <w:nsid w:val="72EC1E5B"/>
+    <w:multiLevelType w:val="multilevel"/>
+    <w:tmpl w:val="E0C6C4F2"/>
+    <w:lvl w:ilvl="0">
+      <w:start w:val="1"/>
+      <w:numFmt w:val="decimal"/>
+      <w:lvlText w:val="%1"/>
+      <w:lvlJc w:val="left"/>
+      <w:pPr>
+        <w:ind w:left="432" w:hanging="432"/>
+      </w:pPr>
+    </w:lvl>
+    <w:lvl w:ilvl="1">
+      <w:start w:val="1"/>
+      <w:numFmt w:val="bullet"/>
+      <w:lvlText w:val=""/>
+      <w:lvlJc w:val="left"/>
+      <w:pPr>
+        <w:ind w:left="360" w:hanging="360"/>
+      </w:pPr>
+      <w:rPr>
+        <w:rFonts w:ascii="Symbol" w:hAnsi="Symbol" w:hint="default"/>
+      </w:rPr>
+    </w:lvl>
+    <w:lvl w:ilvl="2">
+      <w:start w:val="1"/>
+      <w:numFmt w:val="decimal"/>
+      <w:lvlText w:val="%1.%2.%3"/>
+      <w:lvlJc w:val="left"/>
+      <w:pPr>
+        <w:ind w:left="720" w:hanging="720"/>
+      </w:pPr>
+    </w:lvl>
+    <w:lvl w:ilvl="3">
+      <w:start w:val="1"/>
+      <w:numFmt w:val="decimal"/>
+      <w:lvlText w:val="%1.%2.%3.%4"/>
+      <w:lvlJc w:val="left"/>
+      <w:pPr>
+        <w:ind w:left="864" w:hanging="864"/>
+      </w:pPr>
+    </w:lvl>
+    <w:lvl w:ilvl="4">
+      <w:start w:val="1"/>
+      <w:numFmt w:val="decimal"/>
+      <w:lvlText w:val="%1.%2.%3.%4.%5"/>
+      <w:lvlJc w:val="left"/>
+      <w:pPr>
+        <w:ind w:left="1008" w:hanging="1008"/>
+      </w:pPr>
+    </w:lvl>
+    <w:lvl w:ilvl="5">
+      <w:start w:val="1"/>
+      <w:numFmt w:val="decimal"/>
+      <w:lvlText w:val="%1.%2.%3.%4.%5.%6"/>
+      <w:lvlJc w:val="left"/>
+      <w:pPr>
+        <w:ind w:left="1152" w:hanging="1152"/>
+      </w:pPr>
+    </w:lvl>
+    <w:lvl w:ilvl="6">
+      <w:start w:val="1"/>
+      <w:numFmt w:val="decimal"/>
+      <w:lvlText w:val="%1.%2.%3.%4.%5.%6.%7"/>
+      <w:lvlJc w:val="left"/>
+      <w:pPr>
+        <w:ind w:left="1296" w:hanging="1296"/>
+      </w:pPr>
+    </w:lvl>
+    <w:lvl w:ilvl="7">
+      <w:start w:val="1"/>
+      <w:numFmt w:val="decimal"/>
+      <w:lvlText w:val="%1.%2.%3.%4.%5.%6.%7.%8"/>
+      <w:lvlJc w:val="left"/>
+      <w:pPr>
+        <w:ind w:left="1440" w:hanging="1440"/>
+      </w:pPr>
+    </w:lvl>
+    <w:lvl w:ilvl="8">
+      <w:start w:val="1"/>
+      <w:numFmt w:val="decimal"/>
+      <w:lvlText w:val="%1.%2.%3.%4.%5.%6.%7.%8.%9"/>
+      <w:lvlJc w:val="left"/>
+      <w:pPr>
+        <w:ind w:left="1584" w:hanging="1584"/>
+      </w:pPr>
+    </w:lvl>
+  </w:abstractNum>
   <w:num w:numId="1" w16cid:durableId="1950044470">
-    <w:abstractNumId w:val="0"/>
+    <w:abstractNumId w:val="2"/>
   </w:num>
   <w:num w:numId="2" w16cid:durableId="1847551318">
+    <w:abstractNumId w:val="6"/>
+  </w:num>
+  <w:num w:numId="3" w16cid:durableId="510143833">
+    <w:abstractNumId w:val="6"/>
+  </w:num>
+  <w:num w:numId="4" w16cid:durableId="909198241">
+    <w:abstractNumId w:val="6"/>
+  </w:num>
+  <w:num w:numId="5" w16cid:durableId="1168592705">
+    <w:abstractNumId w:val="6"/>
+  </w:num>
+  <w:num w:numId="6" w16cid:durableId="1780635832">
+    <w:abstractNumId w:val="5"/>
+  </w:num>
+  <w:num w:numId="7" w16cid:durableId="1165320707">
     <w:abstractNumId w:val="3"/>
   </w:num>
-  <w:num w:numId="3" w16cid:durableId="510143833">
-    <w:abstractNumId w:val="3"/>
+  <w:num w:numId="8" w16cid:durableId="1976448035">
+    <w:abstractNumId w:val="4"/>
   </w:num>
-  <w:num w:numId="4" w16cid:durableId="909198241">
-    <w:abstractNumId w:val="3"/>
+  <w:num w:numId="9" w16cid:durableId="938876965">
+    <w:abstractNumId w:val="7"/>
   </w:num>
-  <w:num w:numId="5" w16cid:durableId="1168592705">
-    <w:abstractNumId w:val="3"/>
+  <w:num w:numId="10" w16cid:durableId="1413969448">
+    <w:abstractNumId w:val="1"/>
   </w:num>
-  <w:num w:numId="6" w16cid:durableId="1780635832">
-    <w:abstractNumId w:val="2"/>
-  </w:num>
-  <w:num w:numId="7" w16cid:durableId="1165320707">
-    <w:abstractNumId w:val="1"/>
+  <w:num w:numId="11" w16cid:durableId="1386949991">
+    <w:abstractNumId w:val="0"/>
   </w:num>
 </w:numbering>
 </file>

</xml_diff>